<commit_message>
Update solution for CP4.2
Add new VOI formulation description.
Add new VOI data (currently produces better results for case 1)
Add note about output columns.
Add clarifications on metrics and submission.
</commit_message>
<xml_diff>
--- a/solutions/problem2/problem-2-solution.docx
+++ b/solutions/problem2/problem-2-solution.docx
@@ -61,10 +61,16 @@
         <w:br/>
       </w:r>
       <w:r>
+        <w:br/>
+      </w:r>
+      <w:r>
         <w:t>Query 2: Joint MAP value of the disease state variables</w:t>
       </w:r>
       <w:r>
         <w:t>.</w:t>
+      </w:r>
+      <w:r>
+        <w:br/>
       </w:r>
       <w:r>
         <w:br/>
@@ -1831,6 +1837,10 @@
         <w:spacing w:after="0"/>
       </w:pPr>
       <w:r>
+        <w:lastRenderedPageBreak/>
+        <w:br/>
+      </w:r>
+      <w:r>
         <w:t>Metric 2:</w:t>
       </w:r>
     </w:p>
@@ -1852,7 +1862,6 @@
         <w:spacing w:after="0"/>
       </w:pPr>
       <w:r>
-        <w:lastRenderedPageBreak/>
         <w:t>Metric 3</w:t>
       </w:r>
       <w:proofErr w:type="gramStart"/>
@@ -2192,6 +2201,9 @@
       </w:r>
     </w:p>
     <w:p>
+      <w:pPr>
+        <w:spacing w:after="0" w:line="240" w:lineRule="auto"/>
+      </w:pPr>
       <w:r>
         <w:rPr>
           <w:b/>
@@ -2221,6 +2233,31 @@
       <w:r>
         <w:t xml:space="preserve">  </w:t>
       </w:r>
+      <w:r>
+        <w:br/>
+        <w:t>Compute Metrics 2 and 3 for Queries 2 and 3. No code is provided for these basic calculations.</w:t>
+      </w:r>
+    </w:p>
+    <w:p>
+      <w:pPr>
+        <w:rPr>
+          <w:b/>
+        </w:rPr>
+      </w:pPr>
+      <w:r>
+        <w:rPr>
+          <w:b/>
+        </w:rPr>
+        <w:br/>
+      </w:r>
+      <w:r>
+        <w:rPr>
+          <w:b/>
+        </w:rPr>
+        <w:t>Instructions for Computing Metric 1 for Query 1</w:t>
+      </w:r>
+    </w:p>
+    <w:p>
       <w:r>
         <w:t xml:space="preserve">The output from your solution should be samples generated from the posterior distribution over the disease state variables. </w:t>
       </w:r>
@@ -2378,6 +2415,7 @@
         <w:spacing w:after="0" w:line="240" w:lineRule="auto"/>
       </w:pPr>
       <w:r>
+        <w:lastRenderedPageBreak/>
         <w:t xml:space="preserve">Set the </w:t>
       </w:r>
       <w:proofErr w:type="spellStart"/>
@@ -2475,7 +2513,6 @@
         <w:rPr>
           <w:rFonts w:ascii="Courier New" w:hAnsi="Courier New" w:cs="Courier New"/>
         </w:rPr>
-        <w:lastRenderedPageBreak/>
         <w:t>matlab</w:t>
       </w:r>
       <w:proofErr w:type="spellEnd"/>
@@ -2618,32 +2655,138 @@
     </w:p>
     <w:p>
       <w:pPr>
-        <w:spacing w:after="0" w:line="240" w:lineRule="auto"/>
-      </w:pPr>
-      <w:r>
-        <w:t>Compute Metrics 2 and 3 for Queries 2 and 3. No code is provided for these basic calculations.</w:t>
-      </w:r>
-    </w:p>
-    <w:p>
-      <w:pPr>
-        <w:spacing w:after="0" w:line="240" w:lineRule="auto"/>
-      </w:pPr>
-    </w:p>
-    <w:p>
-      <w:pPr>
-        <w:spacing w:after="0" w:line="240" w:lineRule="auto"/>
-      </w:pPr>
-      <w:r>
-        <w:t xml:space="preserve">Submit the metric and your code as described in the main CP4 problem description document, e.g. </w:t>
-      </w:r>
-      <w:r>
-        <w:t>PPAML-Challenge-Problem-4.pdf</w:t>
-      </w:r>
+        <w:rPr>
+          <w:b/>
+        </w:rPr>
+      </w:pPr>
+      <w:r>
+        <w:rPr>
+          <w:b/>
+        </w:rPr>
+        <w:t>Submission</w:t>
+      </w:r>
+      <w:r>
+        <w:rPr>
+          <w:b/>
+        </w:rPr>
+        <w:t>:</w:t>
+      </w:r>
+    </w:p>
+    <w:p>
       <w:bookmarkStart w:id="0" w:name="_GoBack"/>
       <w:bookmarkEnd w:id="0"/>
       <w:r>
+        <w:t>The metric value should be computed for each elapsed time step (by calling the provided code or by implementing yourself). The metric value should be reported for several elapsed time steps. The number of elapsed time steps should be sufficient to establish an “informative profile”.</w:t>
+      </w:r>
+    </w:p>
+    <w:p>
+      <w:pPr>
+        <w:spacing w:after="0" w:line="240" w:lineRule="auto"/>
+      </w:pPr>
+      <w:r>
+        <w:t xml:space="preserve">For further details regarding submission of the </w:t>
+      </w:r>
+      <w:r>
+        <w:t>metric and your code</w:t>
+      </w:r>
+      <w:r>
+        <w:t xml:space="preserve">, please refer to the </w:t>
+      </w:r>
+      <w:r>
+        <w:t xml:space="preserve">main CP4 problem description document, e.g. </w:t>
+      </w:r>
+      <w:r>
+        <w:t>PPAML-Challenge-Problem-4.pdf</w:t>
+      </w:r>
+      <w:r>
         <w:t>.</w:t>
       </w:r>
+    </w:p>
+    <w:p>
+      <w:pPr>
+        <w:spacing w:after="0" w:line="240" w:lineRule="auto"/>
+      </w:pPr>
+    </w:p>
+    <w:p>
+      <w:pPr>
+        <w:spacing w:after="0" w:line="240" w:lineRule="auto"/>
+      </w:pPr>
+      <w:r>
+        <w:t>Sample output files for this problem have been provided in the “</w:t>
+      </w:r>
+      <w:proofErr w:type="spellStart"/>
+      <w:r>
+        <w:t>sampleoutput</w:t>
+      </w:r>
+      <w:proofErr w:type="spellEnd"/>
+      <w:r>
+        <w:t>” folder:</w:t>
+      </w:r>
+    </w:p>
+    <w:p>
+      <w:pPr>
+        <w:spacing w:after="0" w:line="240" w:lineRule="auto"/>
+      </w:pPr>
+    </w:p>
+    <w:p>
+      <w:pPr>
+        <w:spacing w:after="0" w:line="240" w:lineRule="auto"/>
+        <w:rPr>
+          <w:rFonts w:ascii="Courier New" w:hAnsi="Courier New" w:cs="Courier New"/>
+        </w:rPr>
+      </w:pPr>
+      <w:proofErr w:type="gramStart"/>
+      <w:r>
+        <w:rPr>
+          <w:rFonts w:ascii="Courier New" w:hAnsi="Courier New" w:cs="Courier New"/>
+        </w:rPr>
+        <w:t>problem-2-query-1-metric-1.csv</w:t>
+      </w:r>
+      <w:proofErr w:type="gramEnd"/>
+    </w:p>
+    <w:p>
+      <w:pPr>
+        <w:spacing w:after="0" w:line="240" w:lineRule="auto"/>
+        <w:rPr>
+          <w:rFonts w:ascii="Courier New" w:hAnsi="Courier New" w:cs="Courier New"/>
+        </w:rPr>
+      </w:pPr>
+      <w:proofErr w:type="gramStart"/>
+      <w:r>
+        <w:rPr>
+          <w:rFonts w:ascii="Courier New" w:hAnsi="Courier New" w:cs="Courier New"/>
+        </w:rPr>
+        <w:t>problem-2-query-2-metric-2.csv</w:t>
+      </w:r>
+      <w:proofErr w:type="gramEnd"/>
+    </w:p>
+    <w:p>
+      <w:pPr>
+        <w:spacing w:after="0" w:line="240" w:lineRule="auto"/>
+        <w:rPr>
+          <w:rFonts w:ascii="Courier New" w:hAnsi="Courier New" w:cs="Courier New"/>
+        </w:rPr>
+      </w:pPr>
+      <w:proofErr w:type="gramStart"/>
+      <w:r>
+        <w:rPr>
+          <w:rFonts w:ascii="Courier New" w:hAnsi="Courier New" w:cs="Courier New"/>
+        </w:rPr>
+        <w:t>problem-2-query-</w:t>
+      </w:r>
+      <w:r>
+        <w:rPr>
+          <w:rFonts w:ascii="Courier New" w:hAnsi="Courier New" w:cs="Courier New"/>
+        </w:rPr>
+        <w:t>3</w:t>
+      </w:r>
+      <w:r>
+        <w:rPr>
+          <w:rFonts w:ascii="Courier New" w:hAnsi="Courier New" w:cs="Courier New"/>
+        </w:rPr>
+        <w:t>-metric-3.csv</w:t>
+      </w:r>
+      <w:proofErr w:type="gramEnd"/>
     </w:p>
     <w:p>
       <w:pPr>

</xml_diff>